<commit_message>
Updated requirements draft, minor UML spelling and capitalization touch ups
</commit_message>
<xml_diff>
--- a/docs/דרישות מערכת - מודול מלאי טיוטה.docx
+++ b/docs/דרישות מערכת - מודול מלאי טיוטה.docx
@@ -45,18 +45,7 @@
           <w:szCs w:val="24"/>
           <w:rtl/>
         </w:rPr>
-        <w:t xml:space="preserve">מטלה </w:t>
-      </w:r>
-      <w:r>
-        <w:rPr>
-          <w:rFonts w:ascii="Tahoma" w:eastAsia="Tahoma" w:hAnsi="Tahoma" w:cs="Tahoma"/>
-          <w:b/>
-          <w:bCs/>
-          <w:sz w:val="24"/>
-          <w:szCs w:val="24"/>
-          <w:rtl/>
-        </w:rPr>
-        <w:t>1</w:t>
+        <w:t>מטלה 1</w:t>
       </w:r>
     </w:p>
     <w:p>
@@ -189,11 +178,11 @@
       </w:tblPr>
       <w:tblGrid>
         <w:gridCol w:w="1493"/>
-        <w:gridCol w:w="2738"/>
+        <w:gridCol w:w="2739"/>
         <w:gridCol w:w="1637"/>
         <w:gridCol w:w="787"/>
         <w:gridCol w:w="1236"/>
-        <w:gridCol w:w="1459"/>
+        <w:gridCol w:w="1458"/>
       </w:tblGrid>
       <w:tr>
         <w:tc>
@@ -932,10 +921,10 @@
             </w:pPr>
             <w:r>
               <w:rPr>
-                <w:rFonts w:ascii="Tahoma" w:hAnsi="Tahoma" w:cs="Tahoma"/>
-                <w:rtl/>
-              </w:rPr>
-              <w:t>ניהול קטגוריות</w:t>
+                <w:rFonts w:ascii="Tahoma" w:hAnsi="Tahoma" w:cs="Tahoma" w:hint="cs"/>
+                <w:rtl/>
+              </w:rPr>
+              <w:t>פרטי קטגוריות</w:t>
             </w:r>
           </w:p>
         </w:tc>
@@ -947,23 +936,16 @@
             <w:pPr>
               <w:bidi/>
               <w:rPr>
-                <w:rFonts w:ascii="Tahoma" w:hAnsi="Tahoma" w:cs="Tahoma"/>
-                <w:rtl/>
-              </w:rPr>
-            </w:pPr>
-            <w:r>
-              <w:rPr>
-                <w:rFonts w:ascii="Tahoma" w:hAnsi="Tahoma" w:cs="Tahoma"/>
-                <w:rtl/>
-              </w:rPr>
-              <w:t>על המערכת לאפשר להוסיף, להסיר ולעדכן קטגוריות מהמערכת</w:t>
-            </w:r>
-            <w:r>
-              <w:rPr>
                 <w:rFonts w:ascii="Tahoma" w:hAnsi="Tahoma" w:cs="Tahoma" w:hint="cs"/>
                 <w:rtl/>
               </w:rPr>
-              <w:t>.</w:t>
+            </w:pPr>
+            <w:r>
+              <w:rPr>
+                <w:rFonts w:ascii="Tahoma" w:hAnsi="Tahoma" w:cs="Tahoma" w:hint="cs"/>
+                <w:rtl/>
+              </w:rPr>
+              <w:t>המערכת תתעד את הנתונים הבאים עבור קטגוריות: שם הקטגוריה, קטגוריית אב, תת קטגוריות, פריטים המשתייכים לקטגוריה</w:t>
             </w:r>
           </w:p>
         </w:tc>
@@ -981,10 +963,24 @@
             </w:pPr>
             <w:r>
               <w:rPr>
-                <w:rFonts w:ascii="Tahoma" w:hAnsi="Tahoma" w:cs="Tahoma"/>
-                <w:rtl/>
-              </w:rPr>
-              <w:t>פונקציונלית</w:t>
+                <w:rFonts w:ascii="Tahoma" w:hAnsi="Tahoma" w:cs="Tahoma" w:hint="cs"/>
+                <w:rtl/>
+              </w:rPr>
+              <w:t>פ</w:t>
+            </w:r>
+            <w:r>
+              <w:rPr>
+                <w:rFonts w:ascii="Tahoma" w:hAnsi="Tahoma" w:cs="Tahoma" w:hint="cs"/>
+                <w:rtl/>
+              </w:rPr>
+              <w:t>ו</w:t>
+            </w:r>
+            <w:r>
+              <w:rPr>
+                <w:rFonts w:ascii="Tahoma" w:hAnsi="Tahoma" w:cs="Tahoma" w:hint="cs"/>
+                <w:rtl/>
+              </w:rPr>
+              <w:t>נקציונלית</w:t>
             </w:r>
           </w:p>
         </w:tc>
@@ -1002,7 +998,7 @@
             </w:pPr>
             <w:r>
               <w:rPr>
-                <w:rFonts w:ascii="Tahoma" w:hAnsi="Tahoma" w:cs="Tahoma"/>
+                <w:rFonts w:ascii="Tahoma" w:hAnsi="Tahoma" w:cs="Tahoma" w:hint="cs"/>
                 <w:rtl/>
               </w:rPr>
               <w:t>גבוה</w:t>
@@ -1017,7 +1013,7 @@
             <w:pPr>
               <w:bidi/>
               <w:rPr>
-                <w:rFonts w:ascii="Tahoma" w:hAnsi="Tahoma" w:cs="Tahoma"/>
+                <w:rFonts w:ascii="Tahoma" w:hAnsi="Tahoma" w:cs="Tahoma" w:hint="cs"/>
                 <w:rtl/>
               </w:rPr>
             </w:pPr>
@@ -1038,11 +1034,12 @@
               <w:bidi/>
               <w:rPr>
                 <w:rFonts w:ascii="Tahoma" w:hAnsi="Tahoma" w:cs="Tahoma"/>
-              </w:rPr>
-            </w:pPr>
-            <w:r>
-              <w:rPr>
-                <w:rFonts w:ascii="Tahoma" w:hAnsi="Tahoma" w:cs="Tahoma"/>
+                <w:rtl/>
+              </w:rPr>
+            </w:pPr>
+            <w:r>
+              <w:rPr>
+                <w:rFonts w:ascii="Tahoma" w:hAnsi="Tahoma" w:cs="Tahoma" w:hint="cs"/>
                 <w:rtl/>
               </w:rPr>
               <w:t>כן</w:t>
@@ -1068,7 +1065,7 @@
                 <w:rFonts w:ascii="Tahoma" w:hAnsi="Tahoma" w:cs="Tahoma"/>
                 <w:rtl/>
               </w:rPr>
-              <w:t>שליחת התראה</w:t>
+              <w:t>ניהול קטגוריות</w:t>
             </w:r>
           </w:p>
         </w:tc>
@@ -1089,7 +1086,7 @@
                 <w:rFonts w:ascii="Tahoma" w:hAnsi="Tahoma" w:cs="Tahoma"/>
                 <w:rtl/>
               </w:rPr>
-              <w:t>המערכת תשלח התראה למשתמש ברגע שהכמות הכוללת יורדת מתחת לסף שהוגדר למוצר</w:t>
+              <w:t>על המערכת לאפשר להוסיף, להסיר ולעדכן קטגוריות מהמערכת</w:t>
             </w:r>
             <w:r>
               <w:rPr>
@@ -1138,7 +1135,7 @@
                 <w:rFonts w:ascii="Tahoma" w:hAnsi="Tahoma" w:cs="Tahoma"/>
                 <w:rtl/>
               </w:rPr>
-              <w:t>נמוך</w:t>
+              <w:t>גבוה</w:t>
             </w:r>
           </w:p>
         </w:tc>
@@ -1201,7 +1198,7 @@
                 <w:rFonts w:ascii="Tahoma" w:hAnsi="Tahoma" w:cs="Tahoma"/>
                 <w:rtl/>
               </w:rPr>
-              <w:t>הנחה מספקים</w:t>
+              <w:t>שליחת התראה</w:t>
             </w:r>
           </w:p>
         </w:tc>
@@ -1222,14 +1219,7 @@
                 <w:rFonts w:ascii="Tahoma" w:hAnsi="Tahoma" w:cs="Tahoma"/>
                 <w:rtl/>
               </w:rPr>
-              <w:t>המערכת תאפשר שמירה של ה</w:t>
-            </w:r>
-            <w:r>
-              <w:rPr>
-                <w:rFonts w:ascii="Tahoma" w:hAnsi="Tahoma" w:cs="Tahoma"/>
-                <w:rtl/>
-              </w:rPr>
-              <w:t>הנחות הניתנות על מוצרים מסוימים תוך שמירה על מחיר עלות</w:t>
+              <w:t>המערכת תשלח התראה למשתמש ברגע שהכמות הכוללת יורדת מתחת לסף שהוגדר למוצר</w:t>
             </w:r>
             <w:r>
               <w:rPr>
@@ -1338,6 +1328,154 @@
             </w:pPr>
             <w:r>
               <w:rPr>
+                <w:rFonts w:ascii="Tahoma" w:hAnsi="Tahoma" w:cs="Tahoma" w:hint="cs"/>
+                <w:rtl/>
+              </w:rPr>
+              <w:lastRenderedPageBreak/>
+              <w:t xml:space="preserve">שמירת </w:t>
+            </w:r>
+            <w:r>
+              <w:rPr>
+                <w:rFonts w:ascii="Tahoma" w:hAnsi="Tahoma" w:cs="Tahoma"/>
+                <w:rtl/>
+              </w:rPr>
+              <w:t>הנחה מספקים</w:t>
+            </w:r>
+          </w:p>
+        </w:tc>
+        <w:tc>
+          <w:tcPr>
+            <w:tcW w:w="2977" w:type="dxa"/>
+          </w:tcPr>
+          <w:p>
+            <w:pPr>
+              <w:bidi/>
+              <w:rPr>
+                <w:rFonts w:ascii="Tahoma" w:hAnsi="Tahoma" w:cs="Tahoma"/>
+                <w:rtl/>
+              </w:rPr>
+            </w:pPr>
+            <w:r>
+              <w:rPr>
+                <w:rFonts w:ascii="Tahoma" w:hAnsi="Tahoma" w:cs="Tahoma"/>
+                <w:rtl/>
+              </w:rPr>
+              <w:t>המערכת תאפשר שמירה של ה</w:t>
+            </w:r>
+            <w:r>
+              <w:rPr>
+                <w:rFonts w:ascii="Tahoma" w:hAnsi="Tahoma" w:cs="Tahoma"/>
+                <w:rtl/>
+              </w:rPr>
+              <w:t>הנחות הניתנות על מוצרים מסוימים תוך שמירה על מחיר עלות</w:t>
+            </w:r>
+            <w:r>
+              <w:rPr>
+                <w:rFonts w:ascii="Tahoma" w:hAnsi="Tahoma" w:cs="Tahoma" w:hint="cs"/>
+                <w:rtl/>
+              </w:rPr>
+              <w:t>.</w:t>
+            </w:r>
+          </w:p>
+        </w:tc>
+        <w:tc>
+          <w:tcPr>
+            <w:tcW w:w="1276" w:type="dxa"/>
+          </w:tcPr>
+          <w:p>
+            <w:pPr>
+              <w:bidi/>
+              <w:rPr>
+                <w:rFonts w:ascii="Tahoma" w:hAnsi="Tahoma" w:cs="Tahoma"/>
+                <w:rtl/>
+              </w:rPr>
+            </w:pPr>
+            <w:r>
+              <w:rPr>
+                <w:rFonts w:ascii="Tahoma" w:hAnsi="Tahoma" w:cs="Tahoma"/>
+                <w:rtl/>
+              </w:rPr>
+              <w:t>פונקציונלית</w:t>
+            </w:r>
+          </w:p>
+        </w:tc>
+        <w:tc>
+          <w:tcPr>
+            <w:tcW w:w="709" w:type="dxa"/>
+          </w:tcPr>
+          <w:p>
+            <w:pPr>
+              <w:bidi/>
+              <w:rPr>
+                <w:rFonts w:ascii="Tahoma" w:hAnsi="Tahoma" w:cs="Tahoma"/>
+                <w:rtl/>
+              </w:rPr>
+            </w:pPr>
+            <w:r>
+              <w:rPr>
+                <w:rFonts w:ascii="Tahoma" w:hAnsi="Tahoma" w:cs="Tahoma"/>
+                <w:rtl/>
+              </w:rPr>
+              <w:t>נמוך</w:t>
+            </w:r>
+          </w:p>
+        </w:tc>
+        <w:tc>
+          <w:tcPr>
+            <w:tcW w:w="1275" w:type="dxa"/>
+          </w:tcPr>
+          <w:p>
+            <w:pPr>
+              <w:bidi/>
+              <w:rPr>
+                <w:rFonts w:ascii="Tahoma" w:hAnsi="Tahoma" w:cs="Tahoma"/>
+                <w:rtl/>
+              </w:rPr>
+            </w:pPr>
+            <w:r>
+              <w:rPr>
+                <w:rFonts w:ascii="Tahoma" w:hAnsi="Tahoma" w:cs="Tahoma"/>
+              </w:rPr>
+              <w:t>Must have</w:t>
+            </w:r>
+          </w:p>
+        </w:tc>
+        <w:tc>
+          <w:tcPr>
+            <w:tcW w:w="1555" w:type="dxa"/>
+          </w:tcPr>
+          <w:p>
+            <w:pPr>
+              <w:bidi/>
+              <w:rPr>
+                <w:rFonts w:ascii="Tahoma" w:hAnsi="Tahoma" w:cs="Tahoma"/>
+              </w:rPr>
+            </w:pPr>
+            <w:r>
+              <w:rPr>
+                <w:rFonts w:ascii="Tahoma" w:hAnsi="Tahoma" w:cs="Tahoma"/>
+                <w:rtl/>
+              </w:rPr>
+              <w:t>כן</w:t>
+            </w:r>
+          </w:p>
+        </w:tc>
+      </w:tr>
+      <w:tr>
+        <w:tc>
+          <w:tcPr>
+            <w:tcW w:w="1558" w:type="dxa"/>
+          </w:tcPr>
+          <w:p>
+            <w:pPr>
+              <w:bidi/>
+              <w:rPr>
+                <w:rFonts w:ascii="Tahoma" w:hAnsi="Tahoma" w:cs="Tahoma"/>
+                <w:rtl/>
+              </w:rPr>
+            </w:pPr>
+            <w:r>
+              <w:rPr>
                 <w:rFonts w:ascii="Tahoma" w:hAnsi="Tahoma" w:cs="Tahoma"/>
                 <w:rtl/>
               </w:rPr>
@@ -1362,7 +1500,930 @@
                 <w:rFonts w:ascii="Tahoma" w:hAnsi="Tahoma" w:cs="Tahoma"/>
                 <w:rtl/>
               </w:rPr>
-              <w:t xml:space="preserve">המערכת תתעד את המבצעים השונים המתקיימים על מוצרים בחנות. מבצע יכול להיות </w:t>
+              <w:t>המערכת תתעד את המבצעים השונים המתקיימים על מוצרים בחנות. מבצע יכול להיות על מוצר ספציפי או על קטגוריה של מוצרים</w:t>
+            </w:r>
+            <w:r>
+              <w:rPr>
+                <w:rFonts w:ascii="Tahoma" w:hAnsi="Tahoma" w:cs="Tahoma"/>
+                <w:rtl/>
+              </w:rPr>
+              <w:t>. בנוסף המערכת תתעד את התאריכים בהם מתקיים מבצע.</w:t>
+            </w:r>
+          </w:p>
+        </w:tc>
+        <w:tc>
+          <w:tcPr>
+            <w:tcW w:w="1276" w:type="dxa"/>
+          </w:tcPr>
+          <w:p>
+            <w:pPr>
+              <w:bidi/>
+              <w:rPr>
+                <w:rFonts w:ascii="Tahoma" w:hAnsi="Tahoma" w:cs="Tahoma"/>
+                <w:rtl/>
+              </w:rPr>
+            </w:pPr>
+            <w:r>
+              <w:rPr>
+                <w:rFonts w:ascii="Tahoma" w:hAnsi="Tahoma" w:cs="Tahoma"/>
+                <w:rtl/>
+              </w:rPr>
+              <w:t>פונקציונלית</w:t>
+            </w:r>
+          </w:p>
+        </w:tc>
+        <w:tc>
+          <w:tcPr>
+            <w:tcW w:w="709" w:type="dxa"/>
+          </w:tcPr>
+          <w:p>
+            <w:pPr>
+              <w:bidi/>
+              <w:rPr>
+                <w:rFonts w:ascii="Tahoma" w:hAnsi="Tahoma" w:cs="Tahoma"/>
+                <w:rtl/>
+              </w:rPr>
+            </w:pPr>
+            <w:r>
+              <w:rPr>
+                <w:rFonts w:ascii="Tahoma" w:hAnsi="Tahoma" w:cs="Tahoma"/>
+                <w:rtl/>
+              </w:rPr>
+              <w:t>גבוה</w:t>
+            </w:r>
+          </w:p>
+        </w:tc>
+        <w:tc>
+          <w:tcPr>
+            <w:tcW w:w="1275" w:type="dxa"/>
+          </w:tcPr>
+          <w:p>
+            <w:pPr>
+              <w:bidi/>
+              <w:rPr>
+                <w:rFonts w:ascii="Tahoma" w:hAnsi="Tahoma" w:cs="Tahoma"/>
+                <w:rtl/>
+              </w:rPr>
+            </w:pPr>
+            <w:r>
+              <w:rPr>
+                <w:rFonts w:ascii="Tahoma" w:hAnsi="Tahoma" w:cs="Tahoma"/>
+              </w:rPr>
+              <w:t>Must have</w:t>
+            </w:r>
+          </w:p>
+        </w:tc>
+        <w:tc>
+          <w:tcPr>
+            <w:tcW w:w="1555" w:type="dxa"/>
+          </w:tcPr>
+          <w:p>
+            <w:pPr>
+              <w:bidi/>
+              <w:rPr>
+                <w:rFonts w:ascii="Tahoma" w:hAnsi="Tahoma" w:cs="Tahoma"/>
+              </w:rPr>
+            </w:pPr>
+            <w:r>
+              <w:rPr>
+                <w:rFonts w:ascii="Tahoma" w:hAnsi="Tahoma" w:cs="Tahoma"/>
+                <w:rtl/>
+              </w:rPr>
+              <w:t>כן</w:t>
+            </w:r>
+          </w:p>
+        </w:tc>
+      </w:tr>
+      <w:tr>
+        <w:tc>
+          <w:tcPr>
+            <w:tcW w:w="1558" w:type="dxa"/>
+          </w:tcPr>
+          <w:p>
+            <w:pPr>
+              <w:bidi/>
+              <w:rPr>
+                <w:rFonts w:ascii="Tahoma" w:hAnsi="Tahoma" w:cs="Tahoma"/>
+                <w:rtl/>
+              </w:rPr>
+            </w:pPr>
+            <w:r>
+              <w:rPr>
+                <w:rFonts w:ascii="Tahoma" w:hAnsi="Tahoma" w:cs="Tahoma"/>
+                <w:rtl/>
+              </w:rPr>
+              <w:t>דיווח על מוצר פגום\פג תוקף</w:t>
+            </w:r>
+          </w:p>
+        </w:tc>
+        <w:tc>
+          <w:tcPr>
+            <w:tcW w:w="2977" w:type="dxa"/>
+          </w:tcPr>
+          <w:p>
+            <w:pPr>
+              <w:bidi/>
+              <w:rPr>
+                <w:rFonts w:ascii="Tahoma" w:hAnsi="Tahoma" w:cs="Tahoma"/>
+                <w:rtl/>
+              </w:rPr>
+            </w:pPr>
+            <w:r>
+              <w:rPr>
+                <w:rFonts w:ascii="Tahoma" w:hAnsi="Tahoma" w:cs="Tahoma"/>
+                <w:rtl/>
+              </w:rPr>
+              <w:t>המערכת תאפשר דיווח  של מוצרים הנמצאו פגומים או פגי תוקף בחנות או במחסן</w:t>
+            </w:r>
+            <w:r>
+              <w:rPr>
+                <w:rFonts w:ascii="Tahoma" w:hAnsi="Tahoma" w:cs="Tahoma"/>
+                <w:rtl/>
+              </w:rPr>
+              <w:t>. בנוסף, המערכת תשמור את זמן דיווחם.</w:t>
+            </w:r>
+          </w:p>
+        </w:tc>
+        <w:tc>
+          <w:tcPr>
+            <w:tcW w:w="1276" w:type="dxa"/>
+          </w:tcPr>
+          <w:p>
+            <w:pPr>
+              <w:bidi/>
+              <w:rPr>
+                <w:rFonts w:ascii="Tahoma" w:hAnsi="Tahoma" w:cs="Tahoma"/>
+                <w:rtl/>
+              </w:rPr>
+            </w:pPr>
+            <w:r>
+              <w:rPr>
+                <w:rFonts w:ascii="Tahoma" w:hAnsi="Tahoma" w:cs="Tahoma"/>
+                <w:rtl/>
+              </w:rPr>
+              <w:t>פונקציונלית</w:t>
+            </w:r>
+          </w:p>
+        </w:tc>
+        <w:tc>
+          <w:tcPr>
+            <w:tcW w:w="709" w:type="dxa"/>
+          </w:tcPr>
+          <w:p>
+            <w:pPr>
+              <w:bidi/>
+              <w:rPr>
+                <w:rFonts w:ascii="Tahoma" w:hAnsi="Tahoma" w:cs="Tahoma"/>
+                <w:rtl/>
+              </w:rPr>
+            </w:pPr>
+            <w:r>
+              <w:rPr>
+                <w:rFonts w:ascii="Tahoma" w:hAnsi="Tahoma" w:cs="Tahoma"/>
+                <w:rtl/>
+              </w:rPr>
+              <w:t>נמוך</w:t>
+            </w:r>
+          </w:p>
+        </w:tc>
+        <w:tc>
+          <w:tcPr>
+            <w:tcW w:w="1275" w:type="dxa"/>
+          </w:tcPr>
+          <w:p>
+            <w:pPr>
+              <w:bidi/>
+              <w:rPr>
+                <w:rFonts w:ascii="Tahoma" w:hAnsi="Tahoma" w:cs="Tahoma"/>
+                <w:rtl/>
+              </w:rPr>
+            </w:pPr>
+            <w:r>
+              <w:rPr>
+                <w:rFonts w:ascii="Tahoma" w:hAnsi="Tahoma" w:cs="Tahoma"/>
+              </w:rPr>
+              <w:t>Must have</w:t>
+            </w:r>
+          </w:p>
+        </w:tc>
+        <w:tc>
+          <w:tcPr>
+            <w:tcW w:w="1555" w:type="dxa"/>
+          </w:tcPr>
+          <w:p>
+            <w:pPr>
+              <w:bidi/>
+              <w:rPr>
+                <w:rFonts w:ascii="Tahoma" w:hAnsi="Tahoma" w:cs="Tahoma"/>
+              </w:rPr>
+            </w:pPr>
+            <w:r>
+              <w:rPr>
+                <w:rFonts w:ascii="Tahoma" w:hAnsi="Tahoma" w:cs="Tahoma"/>
+                <w:rtl/>
+              </w:rPr>
+              <w:t>כן</w:t>
+            </w:r>
+          </w:p>
+        </w:tc>
+      </w:tr>
+      <w:tr>
+        <w:tc>
+          <w:tcPr>
+            <w:tcW w:w="1558" w:type="dxa"/>
+          </w:tcPr>
+          <w:p>
+            <w:pPr>
+              <w:bidi/>
+              <w:rPr>
+                <w:rFonts w:ascii="Tahoma" w:hAnsi="Tahoma" w:cs="Tahoma"/>
+                <w:rtl/>
+              </w:rPr>
+            </w:pPr>
+            <w:r>
+              <w:rPr>
+                <w:rFonts w:ascii="Tahoma" w:hAnsi="Tahoma" w:cs="Tahoma" w:hint="cs"/>
+                <w:rtl/>
+              </w:rPr>
+              <w:t xml:space="preserve">שמירת </w:t>
+            </w:r>
+            <w:r>
+              <w:rPr>
+                <w:rFonts w:ascii="Tahoma" w:hAnsi="Tahoma" w:cs="Tahoma" w:hint="cs"/>
+                <w:rtl/>
+              </w:rPr>
+              <w:t>פגמים</w:t>
+            </w:r>
+          </w:p>
+        </w:tc>
+        <w:tc>
+          <w:tcPr>
+            <w:tcW w:w="2977" w:type="dxa"/>
+          </w:tcPr>
+          <w:p>
+            <w:pPr>
+              <w:bidi/>
+              <w:rPr>
+                <w:rFonts w:ascii="Tahoma" w:hAnsi="Tahoma" w:cs="Tahoma"/>
+                <w:rtl/>
+              </w:rPr>
+            </w:pPr>
+            <w:r>
+              <w:rPr>
+                <w:rFonts w:ascii="Tahoma" w:hAnsi="Tahoma" w:cs="Tahoma" w:hint="cs"/>
+                <w:rtl/>
+              </w:rPr>
+              <w:t>המערכת תאפשר שמירה של מוצרים הנמצאו פגומים או פגי תוקף בחנות או במחסן.</w:t>
+            </w:r>
+          </w:p>
+        </w:tc>
+        <w:tc>
+          <w:tcPr>
+            <w:tcW w:w="1276" w:type="dxa"/>
+          </w:tcPr>
+          <w:p>
+            <w:pPr>
+              <w:bidi/>
+              <w:rPr>
+                <w:rFonts w:ascii="Tahoma" w:hAnsi="Tahoma" w:cs="Tahoma"/>
+                <w:rtl/>
+              </w:rPr>
+            </w:pPr>
+            <w:r>
+              <w:rPr>
+                <w:rFonts w:ascii="Tahoma" w:hAnsi="Tahoma" w:cs="Tahoma" w:hint="cs"/>
+                <w:rtl/>
+              </w:rPr>
+              <w:t>פונקציונלית</w:t>
+            </w:r>
+          </w:p>
+        </w:tc>
+        <w:tc>
+          <w:tcPr>
+            <w:tcW w:w="709" w:type="dxa"/>
+          </w:tcPr>
+          <w:p>
+            <w:pPr>
+              <w:bidi/>
+              <w:rPr>
+                <w:rFonts w:ascii="Tahoma" w:hAnsi="Tahoma" w:cs="Tahoma"/>
+                <w:rtl/>
+              </w:rPr>
+            </w:pPr>
+          </w:p>
+        </w:tc>
+        <w:tc>
+          <w:tcPr>
+            <w:tcW w:w="1275" w:type="dxa"/>
+          </w:tcPr>
+          <w:p>
+            <w:pPr>
+              <w:bidi/>
+              <w:rPr>
+                <w:rFonts w:ascii="Tahoma" w:hAnsi="Tahoma" w:cs="Tahoma"/>
+              </w:rPr>
+            </w:pPr>
+            <w:r>
+              <w:rPr>
+                <w:rFonts w:ascii="Tahoma" w:hAnsi="Tahoma" w:cs="Tahoma"/>
+              </w:rPr>
+              <w:t>Must have</w:t>
+            </w:r>
+          </w:p>
+        </w:tc>
+        <w:tc>
+          <w:tcPr>
+            <w:tcW w:w="1555" w:type="dxa"/>
+          </w:tcPr>
+          <w:p>
+            <w:pPr>
+              <w:bidi/>
+              <w:rPr>
+                <w:rFonts w:ascii="Tahoma" w:hAnsi="Tahoma" w:cs="Tahoma"/>
+                <w:rtl/>
+              </w:rPr>
+            </w:pPr>
+            <w:r>
+              <w:rPr>
+                <w:rFonts w:ascii="Tahoma" w:hAnsi="Tahoma" w:cs="Tahoma" w:hint="cs"/>
+                <w:rtl/>
+              </w:rPr>
+              <w:t>כן</w:t>
+            </w:r>
+          </w:p>
+        </w:tc>
+      </w:tr>
+      <w:tr>
+        <w:tc>
+          <w:tcPr>
+            <w:tcW w:w="1558" w:type="dxa"/>
+          </w:tcPr>
+          <w:p>
+            <w:pPr>
+              <w:bidi/>
+              <w:rPr>
+                <w:rFonts w:ascii="Tahoma" w:hAnsi="Tahoma" w:cs="Tahoma" w:hint="cs"/>
+                <w:rtl/>
+              </w:rPr>
+            </w:pPr>
+            <w:r>
+              <w:rPr>
+                <w:rFonts w:ascii="Tahoma" w:hAnsi="Tahoma" w:cs="Tahoma" w:hint="cs"/>
+                <w:rtl/>
+              </w:rPr>
+              <w:t>פרטי מוצרים פגומים</w:t>
+            </w:r>
+          </w:p>
+        </w:tc>
+        <w:tc>
+          <w:tcPr>
+            <w:tcW w:w="2977" w:type="dxa"/>
+          </w:tcPr>
+          <w:p>
+            <w:pPr>
+              <w:bidi/>
+              <w:rPr>
+                <w:rFonts w:ascii="Tahoma" w:hAnsi="Tahoma" w:cs="Tahoma"/>
+              </w:rPr>
+            </w:pPr>
+            <w:r>
+              <w:rPr>
+                <w:rFonts w:ascii="Tahoma" w:hAnsi="Tahoma" w:cs="Tahoma" w:hint="cs"/>
+                <w:rtl/>
+              </w:rPr>
+              <w:t>המערכת תתעד את הנתונים הבאים עבור מוצרים פגומים: מק"ט המוצר, שם המוצר</w:t>
+            </w:r>
+            <w:r>
+              <w:rPr>
+                <w:rFonts w:ascii="Tahoma" w:hAnsi="Tahoma" w:cs="Tahoma" w:hint="cs"/>
+                <w:rtl/>
+              </w:rPr>
+              <w:t>, כמות הפריטים שנמצאו פגומים, מיקומם והתאריך בהם הם דווחו ככאלו.</w:t>
+            </w:r>
+          </w:p>
+        </w:tc>
+        <w:tc>
+          <w:tcPr>
+            <w:tcW w:w="1276" w:type="dxa"/>
+          </w:tcPr>
+          <w:p>
+            <w:pPr>
+              <w:bidi/>
+              <w:rPr>
+                <w:rFonts w:ascii="Tahoma" w:hAnsi="Tahoma" w:cs="Tahoma"/>
+                <w:rtl/>
+              </w:rPr>
+            </w:pPr>
+            <w:r>
+              <w:rPr>
+                <w:rFonts w:ascii="Tahoma" w:hAnsi="Tahoma" w:cs="Tahoma" w:hint="cs"/>
+                <w:rtl/>
+              </w:rPr>
+              <w:t>פונקציונלית</w:t>
+            </w:r>
+          </w:p>
+        </w:tc>
+        <w:tc>
+          <w:tcPr>
+            <w:tcW w:w="709" w:type="dxa"/>
+          </w:tcPr>
+          <w:p>
+            <w:pPr>
+              <w:bidi/>
+              <w:rPr>
+                <w:rFonts w:ascii="Tahoma" w:hAnsi="Tahoma" w:cs="Tahoma"/>
+                <w:rtl/>
+              </w:rPr>
+            </w:pPr>
+          </w:p>
+        </w:tc>
+        <w:tc>
+          <w:tcPr>
+            <w:tcW w:w="1275" w:type="dxa"/>
+          </w:tcPr>
+          <w:p>
+            <w:pPr>
+              <w:bidi/>
+              <w:rPr>
+                <w:rFonts w:ascii="Tahoma" w:hAnsi="Tahoma" w:cs="Tahoma"/>
+              </w:rPr>
+            </w:pPr>
+            <w:r>
+              <w:rPr>
+                <w:rFonts w:ascii="Tahoma" w:hAnsi="Tahoma" w:cs="Tahoma"/>
+              </w:rPr>
+              <w:t>Must have</w:t>
+            </w:r>
+          </w:p>
+        </w:tc>
+        <w:tc>
+          <w:tcPr>
+            <w:tcW w:w="1555" w:type="dxa"/>
+          </w:tcPr>
+          <w:p>
+            <w:pPr>
+              <w:bidi/>
+              <w:rPr>
+                <w:rFonts w:ascii="Tahoma" w:hAnsi="Tahoma" w:cs="Tahoma"/>
+                <w:rtl/>
+              </w:rPr>
+            </w:pPr>
+            <w:r>
+              <w:rPr>
+                <w:rFonts w:ascii="Tahoma" w:hAnsi="Tahoma" w:cs="Tahoma" w:hint="cs"/>
+                <w:rtl/>
+              </w:rPr>
+              <w:t>כן</w:t>
+            </w:r>
+          </w:p>
+        </w:tc>
+      </w:tr>
+      <w:tr>
+        <w:tc>
+          <w:tcPr>
+            <w:tcW w:w="1558" w:type="dxa"/>
+          </w:tcPr>
+          <w:p>
+            <w:pPr>
+              <w:bidi/>
+              <w:rPr>
+                <w:rFonts w:ascii="Tahoma" w:hAnsi="Tahoma" w:cs="Tahoma"/>
+                <w:rtl/>
+              </w:rPr>
+            </w:pPr>
+            <w:r>
+              <w:rPr>
+                <w:rFonts w:ascii="Tahoma" w:hAnsi="Tahoma" w:cs="Tahoma"/>
+                <w:rtl/>
+              </w:rPr>
+              <w:t>הנפקת דו"ח מלאי</w:t>
+            </w:r>
+            <w:r>
+              <w:rPr>
+                <w:rFonts w:ascii="Tahoma" w:hAnsi="Tahoma" w:cs="Tahoma"/>
+                <w:rtl/>
+              </w:rPr>
+              <w:t xml:space="preserve"> תקופתי</w:t>
+            </w:r>
+          </w:p>
+        </w:tc>
+        <w:tc>
+          <w:tcPr>
+            <w:tcW w:w="2977" w:type="dxa"/>
+          </w:tcPr>
+          <w:p>
+            <w:pPr>
+              <w:bidi/>
+              <w:rPr>
+                <w:rFonts w:ascii="Tahoma" w:hAnsi="Tahoma" w:cs="Tahoma"/>
+                <w:rtl/>
+              </w:rPr>
+            </w:pPr>
+            <w:r>
+              <w:rPr>
+                <w:rFonts w:ascii="Tahoma" w:hAnsi="Tahoma" w:cs="Tahoma"/>
+                <w:rtl/>
+              </w:rPr>
+              <w:t>המערכת תהיה מסוגלת להנפיק דו"ח מלאי על מצב המלאי</w:t>
+            </w:r>
+            <w:r>
+              <w:rPr>
+                <w:rFonts w:ascii="Tahoma" w:hAnsi="Tahoma" w:cs="Tahoma"/>
+                <w:rtl/>
+              </w:rPr>
+              <w:t xml:space="preserve"> הנוכחי</w:t>
+            </w:r>
+            <w:r>
+              <w:rPr>
+                <w:rFonts w:ascii="Tahoma" w:hAnsi="Tahoma" w:cs="Tahoma"/>
+                <w:rtl/>
+              </w:rPr>
+              <w:t xml:space="preserve"> של כלל הפריטים הקיימים במחסן ועל המדפים</w:t>
+            </w:r>
+            <w:r>
+              <w:rPr>
+                <w:rFonts w:ascii="Tahoma" w:hAnsi="Tahoma" w:cs="Tahoma"/>
+                <w:rtl/>
+              </w:rPr>
+              <w:t xml:space="preserve"> ברגע הנפקתו</w:t>
+            </w:r>
+            <w:r>
+              <w:rPr>
+                <w:rFonts w:ascii="Tahoma" w:hAnsi="Tahoma" w:cs="Tahoma" w:hint="cs"/>
+                <w:rtl/>
+              </w:rPr>
+              <w:t>.</w:t>
+            </w:r>
+          </w:p>
+        </w:tc>
+        <w:tc>
+          <w:tcPr>
+            <w:tcW w:w="1276" w:type="dxa"/>
+          </w:tcPr>
+          <w:p>
+            <w:pPr>
+              <w:bidi/>
+              <w:rPr>
+                <w:rFonts w:ascii="Tahoma" w:hAnsi="Tahoma" w:cs="Tahoma"/>
+                <w:rtl/>
+              </w:rPr>
+            </w:pPr>
+            <w:r>
+              <w:rPr>
+                <w:rFonts w:ascii="Tahoma" w:hAnsi="Tahoma" w:cs="Tahoma"/>
+                <w:rtl/>
+              </w:rPr>
+              <w:t>פונקציונלית</w:t>
+            </w:r>
+          </w:p>
+        </w:tc>
+        <w:tc>
+          <w:tcPr>
+            <w:tcW w:w="709" w:type="dxa"/>
+          </w:tcPr>
+          <w:p>
+            <w:pPr>
+              <w:bidi/>
+              <w:rPr>
+                <w:rFonts w:ascii="Tahoma" w:hAnsi="Tahoma" w:cs="Tahoma"/>
+                <w:rtl/>
+              </w:rPr>
+            </w:pPr>
+            <w:r>
+              <w:rPr>
+                <w:rFonts w:ascii="Tahoma" w:hAnsi="Tahoma" w:cs="Tahoma"/>
+                <w:rtl/>
+              </w:rPr>
+              <w:t>נמוך</w:t>
+            </w:r>
+          </w:p>
+        </w:tc>
+        <w:tc>
+          <w:tcPr>
+            <w:tcW w:w="1275" w:type="dxa"/>
+          </w:tcPr>
+          <w:p>
+            <w:pPr>
+              <w:bidi/>
+              <w:rPr>
+                <w:rFonts w:ascii="Tahoma" w:hAnsi="Tahoma" w:cs="Tahoma"/>
+                <w:rtl/>
+              </w:rPr>
+            </w:pPr>
+            <w:r>
+              <w:rPr>
+                <w:rFonts w:ascii="Tahoma" w:hAnsi="Tahoma" w:cs="Tahoma"/>
+              </w:rPr>
+              <w:t>Must have</w:t>
+            </w:r>
+          </w:p>
+        </w:tc>
+        <w:tc>
+          <w:tcPr>
+            <w:tcW w:w="1555" w:type="dxa"/>
+          </w:tcPr>
+          <w:p>
+            <w:pPr>
+              <w:bidi/>
+              <w:rPr>
+                <w:rFonts w:ascii="Tahoma" w:hAnsi="Tahoma" w:cs="Tahoma"/>
+              </w:rPr>
+            </w:pPr>
+            <w:r>
+              <w:rPr>
+                <w:rFonts w:ascii="Tahoma" w:hAnsi="Tahoma" w:cs="Tahoma"/>
+                <w:rtl/>
+              </w:rPr>
+              <w:t>כן</w:t>
+            </w:r>
+          </w:p>
+        </w:tc>
+      </w:tr>
+      <w:tr>
+        <w:tc>
+          <w:tcPr>
+            <w:tcW w:w="1558" w:type="dxa"/>
+          </w:tcPr>
+          <w:p>
+            <w:pPr>
+              <w:bidi/>
+              <w:rPr>
+                <w:rFonts w:ascii="Tahoma" w:hAnsi="Tahoma" w:cs="Tahoma"/>
+                <w:rtl/>
+              </w:rPr>
+            </w:pPr>
+            <w:r>
+              <w:rPr>
+                <w:rFonts w:ascii="Tahoma" w:hAnsi="Tahoma" w:cs="Tahoma" w:hint="cs"/>
+                <w:rtl/>
+              </w:rPr>
+              <w:t>פרטי דו"ח מלאי</w:t>
+            </w:r>
+          </w:p>
+        </w:tc>
+        <w:tc>
+          <w:tcPr>
+            <w:tcW w:w="2977" w:type="dxa"/>
+          </w:tcPr>
+          <w:p>
+            <w:pPr>
+              <w:bidi/>
+              <w:rPr>
+                <w:rFonts w:ascii="Tahoma" w:hAnsi="Tahoma" w:cs="Tahoma"/>
+                <w:rtl/>
+              </w:rPr>
+            </w:pPr>
+            <w:r>
+              <w:rPr>
+                <w:rFonts w:ascii="Tahoma" w:hAnsi="Tahoma" w:cs="Tahoma" w:hint="cs"/>
+                <w:rtl/>
+              </w:rPr>
+              <w:t>דו"ח המלאי יכיל את כלל הפריטים הקיימים כעת במלאי, מיקום, יצרן, כמות פריט, כמות במדפים, כמות במחסן.</w:t>
+            </w:r>
+          </w:p>
+        </w:tc>
+        <w:tc>
+          <w:tcPr>
+            <w:tcW w:w="1276" w:type="dxa"/>
+          </w:tcPr>
+          <w:p>
+            <w:pPr>
+              <w:bidi/>
+              <w:rPr>
+                <w:rFonts w:ascii="Tahoma" w:hAnsi="Tahoma" w:cs="Tahoma"/>
+                <w:rtl/>
+              </w:rPr>
+            </w:pPr>
+            <w:r>
+              <w:rPr>
+                <w:rFonts w:ascii="Tahoma" w:hAnsi="Tahoma" w:cs="Tahoma" w:hint="cs"/>
+                <w:rtl/>
+              </w:rPr>
+              <w:t>פונקציונלית</w:t>
+            </w:r>
+          </w:p>
+        </w:tc>
+        <w:tc>
+          <w:tcPr>
+            <w:tcW w:w="709" w:type="dxa"/>
+          </w:tcPr>
+          <w:p>
+            <w:pPr>
+              <w:bidi/>
+              <w:rPr>
+                <w:rFonts w:ascii="Tahoma" w:hAnsi="Tahoma" w:cs="Tahoma"/>
+                <w:rtl/>
+              </w:rPr>
+            </w:pPr>
+          </w:p>
+        </w:tc>
+        <w:tc>
+          <w:tcPr>
+            <w:tcW w:w="1275" w:type="dxa"/>
+          </w:tcPr>
+          <w:p>
+            <w:pPr>
+              <w:bidi/>
+              <w:rPr>
+                <w:rFonts w:ascii="Tahoma" w:hAnsi="Tahoma" w:cs="Tahoma"/>
+              </w:rPr>
+            </w:pPr>
+            <w:r>
+              <w:rPr>
+                <w:rFonts w:ascii="Tahoma" w:hAnsi="Tahoma" w:cs="Tahoma"/>
+              </w:rPr>
+              <w:t>Must have</w:t>
+            </w:r>
+          </w:p>
+        </w:tc>
+        <w:tc>
+          <w:tcPr>
+            <w:tcW w:w="1555" w:type="dxa"/>
+          </w:tcPr>
+          <w:p>
+            <w:pPr>
+              <w:bidi/>
+              <w:rPr>
+                <w:rFonts w:ascii="Tahoma" w:hAnsi="Tahoma" w:cs="Tahoma"/>
+                <w:rtl/>
+              </w:rPr>
+            </w:pPr>
+            <w:r>
+              <w:rPr>
+                <w:rFonts w:ascii="Tahoma" w:hAnsi="Tahoma" w:cs="Tahoma" w:hint="cs"/>
+                <w:rtl/>
+              </w:rPr>
+              <w:t>כן</w:t>
+            </w:r>
+          </w:p>
+        </w:tc>
+      </w:tr>
+      <w:tr>
+        <w:tc>
+          <w:tcPr>
+            <w:tcW w:w="1558" w:type="dxa"/>
+          </w:tcPr>
+          <w:p>
+            <w:pPr>
+              <w:bidi/>
+              <w:rPr>
+                <w:rFonts w:ascii="Tahoma" w:hAnsi="Tahoma" w:cs="Tahoma"/>
+                <w:rtl/>
+              </w:rPr>
+            </w:pPr>
+            <w:r>
+              <w:rPr>
+                <w:rFonts w:ascii="Tahoma" w:hAnsi="Tahoma" w:cs="Tahoma"/>
+                <w:rtl/>
+              </w:rPr>
+              <w:t>תכולת דו"ח מלאי</w:t>
+            </w:r>
+          </w:p>
+        </w:tc>
+        <w:tc>
+          <w:tcPr>
+            <w:tcW w:w="2977" w:type="dxa"/>
+          </w:tcPr>
+          <w:p>
+            <w:pPr>
+              <w:bidi/>
+              <w:rPr>
+                <w:rFonts w:ascii="Tahoma" w:hAnsi="Tahoma" w:cs="Tahoma"/>
+                <w:rtl/>
+              </w:rPr>
+            </w:pPr>
+            <w:r>
+              <w:rPr>
+                <w:rFonts w:ascii="Tahoma" w:hAnsi="Tahoma" w:cs="Tahoma"/>
+                <w:rtl/>
+              </w:rPr>
+              <w:t>בהנפקת דו"ח מלאי המערכת תאפשר את בחירת הקטגוריות אשר יפורטו בדו"ח.</w:t>
+            </w:r>
+          </w:p>
+        </w:tc>
+        <w:tc>
+          <w:tcPr>
+            <w:tcW w:w="1276" w:type="dxa"/>
+          </w:tcPr>
+          <w:p>
+            <w:pPr>
+              <w:bidi/>
+              <w:rPr>
+                <w:rFonts w:ascii="Tahoma" w:hAnsi="Tahoma" w:cs="Tahoma"/>
+                <w:rtl/>
+              </w:rPr>
+            </w:pPr>
+            <w:r>
+              <w:rPr>
+                <w:rFonts w:ascii="Tahoma" w:hAnsi="Tahoma" w:cs="Tahoma"/>
+                <w:rtl/>
+              </w:rPr>
+              <w:t>פונקציונלית</w:t>
+            </w:r>
+          </w:p>
+        </w:tc>
+        <w:tc>
+          <w:tcPr>
+            <w:tcW w:w="709" w:type="dxa"/>
+          </w:tcPr>
+          <w:p>
+            <w:pPr>
+              <w:bidi/>
+              <w:rPr>
+                <w:rFonts w:ascii="Tahoma" w:hAnsi="Tahoma" w:cs="Tahoma"/>
+                <w:rtl/>
+              </w:rPr>
+            </w:pPr>
+            <w:r>
+              <w:rPr>
+                <w:rFonts w:ascii="Tahoma" w:hAnsi="Tahoma" w:cs="Tahoma"/>
+                <w:rtl/>
+              </w:rPr>
+              <w:t>נמוך</w:t>
+            </w:r>
+          </w:p>
+        </w:tc>
+        <w:tc>
+          <w:tcPr>
+            <w:tcW w:w="1275" w:type="dxa"/>
+          </w:tcPr>
+          <w:p>
+            <w:pPr>
+              <w:bidi/>
+              <w:rPr>
+                <w:rFonts w:ascii="Tahoma" w:hAnsi="Tahoma" w:cs="Tahoma"/>
+                <w:rtl/>
+              </w:rPr>
+            </w:pPr>
+            <w:r>
+              <w:rPr>
+                <w:rFonts w:ascii="Tahoma" w:hAnsi="Tahoma" w:cs="Tahoma"/>
+              </w:rPr>
+              <w:t>Nice to have</w:t>
+            </w:r>
+          </w:p>
+        </w:tc>
+        <w:tc>
+          <w:tcPr>
+            <w:tcW w:w="1555" w:type="dxa"/>
+          </w:tcPr>
+          <w:p>
+            <w:pPr>
+              <w:bidi/>
+              <w:rPr>
+                <w:rFonts w:ascii="Tahoma" w:hAnsi="Tahoma" w:cs="Tahoma"/>
+              </w:rPr>
+            </w:pPr>
+            <w:r>
+              <w:rPr>
+                <w:rFonts w:ascii="Tahoma" w:hAnsi="Tahoma" w:cs="Tahoma"/>
+                <w:rtl/>
+              </w:rPr>
+              <w:t>כן</w:t>
+            </w:r>
+          </w:p>
+        </w:tc>
+      </w:tr>
+      <w:tr>
+        <w:tc>
+          <w:tcPr>
+            <w:tcW w:w="1558" w:type="dxa"/>
+          </w:tcPr>
+          <w:p>
+            <w:pPr>
+              <w:bidi/>
+              <w:rPr>
+                <w:rFonts w:ascii="Tahoma" w:hAnsi="Tahoma" w:cs="Tahoma"/>
+                <w:rtl/>
+              </w:rPr>
+            </w:pPr>
+            <w:r>
+              <w:rPr>
+                <w:rFonts w:ascii="Tahoma" w:hAnsi="Tahoma" w:cs="Tahoma"/>
+                <w:rtl/>
+              </w:rPr>
+              <w:t>הנפקת דו"ח מוצרים פגומים</w:t>
+            </w:r>
+          </w:p>
+        </w:tc>
+        <w:tc>
+          <w:tcPr>
+            <w:tcW w:w="2977" w:type="dxa"/>
+          </w:tcPr>
+          <w:p>
+            <w:pPr>
+              <w:bidi/>
+              <w:rPr>
+                <w:rFonts w:ascii="Tahoma" w:hAnsi="Tahoma" w:cs="Tahoma"/>
+                <w:rtl/>
+              </w:rPr>
+            </w:pPr>
+            <w:r>
+              <w:rPr>
+                <w:rFonts w:ascii="Tahoma" w:hAnsi="Tahoma" w:cs="Tahoma"/>
+                <w:rtl/>
+              </w:rPr>
+              <w:t xml:space="preserve">המערכת תהיה מסוגלת להנפיק דו"ח המפרט על כלל המוצרים השונים </w:t>
             </w:r>
             <w:r>
               <w:rPr>
@@ -1370,14 +2431,14 @@
                 <w:rtl/>
               </w:rPr>
               <w:lastRenderedPageBreak/>
-              <w:t>על מוצר ספציפי או על קטגוריה של מוצרים</w:t>
-            </w:r>
-            <w:r>
-              <w:rPr>
-                <w:rFonts w:ascii="Tahoma" w:hAnsi="Tahoma" w:cs="Tahoma"/>
-                <w:rtl/>
-              </w:rPr>
-              <w:t>. בנוסף המערכת תתעד את התאריכים בהם מתקיים מבצע.</w:t>
+              <w:t>שדווחו כפגומים או פגי תוקף</w:t>
+            </w:r>
+            <w:r>
+              <w:rPr>
+                <w:rFonts w:ascii="Tahoma" w:hAnsi="Tahoma" w:cs="Tahoma" w:hint="cs"/>
+                <w:rtl/>
+              </w:rPr>
+              <w:t>.</w:t>
             </w:r>
           </w:p>
         </w:tc>
@@ -1420,7 +2481,7 @@
                 <w:rFonts w:ascii="Tahoma" w:hAnsi="Tahoma" w:cs="Tahoma"/>
                 <w:rtl/>
               </w:rPr>
-              <w:t>גבוה</w:t>
+              <w:t>נמוך</w:t>
             </w:r>
           </w:p>
         </w:tc>
@@ -1480,10 +2541,10 @@
             </w:pPr>
             <w:r>
               <w:rPr>
-                <w:rFonts w:ascii="Tahoma" w:hAnsi="Tahoma" w:cs="Tahoma"/>
-                <w:rtl/>
-              </w:rPr>
-              <w:t>דיווח על מוצר פגום\פג תוקף</w:t>
+                <w:rFonts w:ascii="Tahoma" w:hAnsi="Tahoma" w:cs="Tahoma" w:hint="cs"/>
+                <w:rtl/>
+              </w:rPr>
+              <w:t>פרטי דו"ח מוצרים פגומים</w:t>
             </w:r>
           </w:p>
         </w:tc>
@@ -1501,17 +2562,24 @@
             </w:pPr>
             <w:r>
               <w:rPr>
-                <w:rFonts w:ascii="Tahoma" w:hAnsi="Tahoma" w:cs="Tahoma"/>
-                <w:rtl/>
-              </w:rPr>
-              <w:t>המערכת תאפשר דיווח ושמירה של מוצרים הנמצאו פגומים או פגי תוקף בחנות או במחסן</w:t>
-            </w:r>
-            <w:r>
-              <w:rPr>
-                <w:rFonts w:ascii="Tahoma" w:hAnsi="Tahoma" w:cs="Tahoma"/>
-                <w:rtl/>
-              </w:rPr>
-              <w:t>. בנוסף, המערכת תשמור את זמן דיווחם.</w:t>
+                <w:rFonts w:ascii="Tahoma" w:hAnsi="Tahoma" w:cs="Tahoma" w:hint="cs"/>
+                <w:rtl/>
+              </w:rPr>
+              <w:t>דו"ח המוצרים הפגומים יכיל את מק"ט המוצר הפגום,</w:t>
+            </w:r>
+            <w:r>
+              <w:rPr>
+                <w:rFonts w:ascii="Tahoma" w:hAnsi="Tahoma" w:cs="Tahoma" w:hint="cs"/>
+                <w:rtl/>
+              </w:rPr>
+              <w:t xml:space="preserve"> שם המוצר,</w:t>
+            </w:r>
+            <w:r>
+              <w:rPr>
+                <w:rFonts w:ascii="Tahoma" w:hAnsi="Tahoma" w:cs="Tahoma" w:hint="cs"/>
+                <w:rtl/>
+              </w:rPr>
+              <w:t xml:space="preserve"> הכמות הפגומה, מיקום הפריט הפגום, תאריך מציאת הפריט.</w:t>
             </w:r>
           </w:p>
         </w:tc>
@@ -1529,7 +2597,7 @@
             </w:pPr>
             <w:r>
               <w:rPr>
-                <w:rFonts w:ascii="Tahoma" w:hAnsi="Tahoma" w:cs="Tahoma"/>
+                <w:rFonts w:ascii="Tahoma" w:hAnsi="Tahoma" w:cs="Tahoma" w:hint="cs"/>
                 <w:rtl/>
               </w:rPr>
               <w:t>פונקציונלית</w:t>
@@ -1548,13 +2616,6 @@
                 <w:rtl/>
               </w:rPr>
             </w:pPr>
-            <w:r>
-              <w:rPr>
-                <w:rFonts w:ascii="Tahoma" w:hAnsi="Tahoma" w:cs="Tahoma"/>
-                <w:rtl/>
-              </w:rPr>
-              <w:t>נמוך</w:t>
-            </w:r>
           </w:p>
         </w:tc>
         <w:tc>
@@ -1565,7 +2626,7 @@
             <w:pPr>
               <w:bidi/>
               <w:rPr>
-                <w:rFonts w:ascii="Tahoma" w:hAnsi="Tahoma" w:cs="Tahoma"/>
+                <w:rFonts w:ascii="Tahoma" w:hAnsi="Tahoma" w:cs="Tahoma" w:hint="cs"/>
                 <w:rtl/>
               </w:rPr>
             </w:pPr>
@@ -1586,11 +2647,12 @@
               <w:bidi/>
               <w:rPr>
                 <w:rFonts w:ascii="Tahoma" w:hAnsi="Tahoma" w:cs="Tahoma"/>
-              </w:rPr>
-            </w:pPr>
-            <w:r>
-              <w:rPr>
-                <w:rFonts w:ascii="Tahoma" w:hAnsi="Tahoma" w:cs="Tahoma"/>
+                <w:rtl/>
+              </w:rPr>
+            </w:pPr>
+            <w:r>
+              <w:rPr>
+                <w:rFonts w:ascii="Tahoma" w:hAnsi="Tahoma" w:cs="Tahoma" w:hint="cs"/>
                 <w:rtl/>
               </w:rPr>
               <w:t>כן</w:t>
@@ -1616,14 +2678,7 @@
                 <w:rFonts w:ascii="Tahoma" w:hAnsi="Tahoma" w:cs="Tahoma"/>
                 <w:rtl/>
               </w:rPr>
-              <w:t>הנפקת דו"ח מלאי</w:t>
-            </w:r>
-            <w:r>
-              <w:rPr>
-                <w:rFonts w:ascii="Tahoma" w:hAnsi="Tahoma" w:cs="Tahoma"/>
-                <w:rtl/>
-              </w:rPr>
-              <w:t xml:space="preserve"> תקופתי</w:t>
+              <w:t>הנפקת דו"ח חוסרים</w:t>
             </w:r>
           </w:p>
         </w:tc>
@@ -1644,35 +2699,7 @@
                 <w:rFonts w:ascii="Tahoma" w:hAnsi="Tahoma" w:cs="Tahoma"/>
                 <w:rtl/>
               </w:rPr>
-              <w:t>המערכת תהיה מסוגלת להנפיק דו"ח מלאי על מצב המלאי</w:t>
-            </w:r>
-            <w:r>
-              <w:rPr>
-                <w:rFonts w:ascii="Tahoma" w:hAnsi="Tahoma" w:cs="Tahoma"/>
-                <w:rtl/>
-              </w:rPr>
-              <w:t xml:space="preserve"> הנוכחי</w:t>
-            </w:r>
-            <w:r>
-              <w:rPr>
-                <w:rFonts w:ascii="Tahoma" w:hAnsi="Tahoma" w:cs="Tahoma"/>
-                <w:rtl/>
-              </w:rPr>
-              <w:t xml:space="preserve"> של כלל הפריטים הקיימים במחסן ועל המדפים</w:t>
-            </w:r>
-            <w:r>
-              <w:rPr>
-                <w:rFonts w:ascii="Tahoma" w:hAnsi="Tahoma" w:cs="Tahoma"/>
-                <w:rtl/>
-              </w:rPr>
-              <w:t xml:space="preserve"> ברגע הנפקתו</w:t>
-            </w:r>
-            <w:r>
-              <w:rPr>
-                <w:rFonts w:ascii="Tahoma" w:hAnsi="Tahoma" w:cs="Tahoma" w:hint="cs"/>
-                <w:rtl/>
-              </w:rPr>
-              <w:t>.</w:t>
+              <w:t>המערכת תהיה מסוגלת להנפיק דו"ח המפרט על כלל המוצרים השונים אשר כמותם בכלל החנות הינה מתחת למינימום שהוגדר עבורם.</w:t>
             </w:r>
           </w:p>
         </w:tc>
@@ -1734,7 +2761,7 @@
               <w:rPr>
                 <w:rFonts w:ascii="Tahoma" w:hAnsi="Tahoma" w:cs="Tahoma"/>
               </w:rPr>
-              <w:t>Must have</w:t>
+              <w:t>Nice to have</w:t>
             </w:r>
           </w:p>
         </w:tc>
@@ -1774,10 +2801,10 @@
             </w:pPr>
             <w:r>
               <w:rPr>
-                <w:rFonts w:ascii="Tahoma" w:hAnsi="Tahoma" w:cs="Tahoma"/>
-                <w:rtl/>
-              </w:rPr>
-              <w:t>תכולת דו"ח מלאי</w:t>
+                <w:rFonts w:ascii="Tahoma" w:hAnsi="Tahoma" w:cs="Tahoma" w:hint="cs"/>
+                <w:rtl/>
+              </w:rPr>
+              <w:t>פרטי דו"ח חוסרים</w:t>
             </w:r>
           </w:p>
         </w:tc>
@@ -1795,10 +2822,31 @@
             </w:pPr>
             <w:r>
               <w:rPr>
-                <w:rFonts w:ascii="Tahoma" w:hAnsi="Tahoma" w:cs="Tahoma"/>
-                <w:rtl/>
-              </w:rPr>
-              <w:t>בהנפקת דו"ח מלאי המערכת תאפשר את בחירת הקטגוריות אשר יפורטו בדו"ח.</w:t>
+                <w:rFonts w:ascii="Tahoma" w:hAnsi="Tahoma" w:cs="Tahoma" w:hint="cs"/>
+                <w:rtl/>
+              </w:rPr>
+              <w:t xml:space="preserve">דו"ח החוסרים יכיל את מק"ט המוצר במחסור, </w:t>
+            </w:r>
+            <w:r>
+              <w:rPr>
+                <w:rFonts w:ascii="Tahoma" w:hAnsi="Tahoma" w:cs="Tahoma" w:hint="cs"/>
+                <w:rtl/>
+              </w:rPr>
+              <w:t xml:space="preserve">שם המוצר, </w:t>
+            </w:r>
+            <w:r>
+              <w:rPr>
+                <w:rFonts w:ascii="Tahoma" w:hAnsi="Tahoma" w:cs="Tahoma" w:hint="cs"/>
+                <w:rtl/>
+              </w:rPr>
+              <w:t>כמות נוכחית הקיימת בחנות</w:t>
+            </w:r>
+            <w:r>
+              <w:rPr>
+                <w:rFonts w:ascii="Tahoma" w:hAnsi="Tahoma" w:cs="Tahoma" w:hint="cs"/>
+                <w:rtl/>
+              </w:rPr>
+              <w:t>, כמות מינימלית להתראה.</w:t>
             </w:r>
           </w:p>
         </w:tc>
@@ -1816,7 +2864,7 @@
             </w:pPr>
             <w:r>
               <w:rPr>
-                <w:rFonts w:ascii="Tahoma" w:hAnsi="Tahoma" w:cs="Tahoma"/>
+                <w:rFonts w:ascii="Tahoma" w:hAnsi="Tahoma" w:cs="Tahoma" w:hint="cs"/>
                 <w:rtl/>
               </w:rPr>
               <w:t>פונקציונלית</w:t>
@@ -1835,13 +2883,6 @@
                 <w:rtl/>
               </w:rPr>
             </w:pPr>
-            <w:r>
-              <w:rPr>
-                <w:rFonts w:ascii="Tahoma" w:hAnsi="Tahoma" w:cs="Tahoma"/>
-                <w:rtl/>
-              </w:rPr>
-              <w:t>נמוך</w:t>
-            </w:r>
           </w:p>
         </w:tc>
         <w:tc>
@@ -1853,7 +2894,6 @@
               <w:bidi/>
               <w:rPr>
                 <w:rFonts w:ascii="Tahoma" w:hAnsi="Tahoma" w:cs="Tahoma"/>
-                <w:rtl/>
               </w:rPr>
             </w:pPr>
             <w:r>
@@ -1873,270 +2913,12 @@
               <w:bidi/>
               <w:rPr>
                 <w:rFonts w:ascii="Tahoma" w:hAnsi="Tahoma" w:cs="Tahoma"/>
-              </w:rPr>
-            </w:pPr>
-            <w:r>
-              <w:rPr>
-                <w:rFonts w:ascii="Tahoma" w:hAnsi="Tahoma" w:cs="Tahoma"/>
-                <w:rtl/>
-              </w:rPr>
-              <w:t>כן</w:t>
-            </w:r>
-          </w:p>
-        </w:tc>
-      </w:tr>
-      <w:tr>
-        <w:tc>
-          <w:tcPr>
-            <w:tcW w:w="1558" w:type="dxa"/>
-          </w:tcPr>
-          <w:p>
-            <w:pPr>
-              <w:bidi/>
-              <w:rPr>
-                <w:rFonts w:ascii="Tahoma" w:hAnsi="Tahoma" w:cs="Tahoma"/>
-                <w:rtl/>
-              </w:rPr>
-            </w:pPr>
-            <w:r>
-              <w:rPr>
-                <w:rFonts w:ascii="Tahoma" w:hAnsi="Tahoma" w:cs="Tahoma"/>
-                <w:rtl/>
-              </w:rPr>
-              <w:t>הנפקת דו"ח מוצרים פגומים</w:t>
-            </w:r>
-          </w:p>
-        </w:tc>
-        <w:tc>
-          <w:tcPr>
-            <w:tcW w:w="2977" w:type="dxa"/>
-          </w:tcPr>
-          <w:p>
-            <w:pPr>
-              <w:bidi/>
-              <w:rPr>
-                <w:rFonts w:ascii="Tahoma" w:hAnsi="Tahoma" w:cs="Tahoma"/>
-                <w:rtl/>
-              </w:rPr>
-            </w:pPr>
-            <w:r>
-              <w:rPr>
-                <w:rFonts w:ascii="Tahoma" w:hAnsi="Tahoma" w:cs="Tahoma"/>
-                <w:rtl/>
-              </w:rPr>
-              <w:t>המערכת תהיה מסוגלת להנפיק דו"ח המפרט על כלל המוצרים השונים שדווחו כפגומים או פגי תוקף</w:t>
-            </w:r>
+                <w:rtl/>
+              </w:rPr>
+            </w:pPr>
             <w:r>
               <w:rPr>
                 <w:rFonts w:ascii="Tahoma" w:hAnsi="Tahoma" w:cs="Tahoma" w:hint="cs"/>
-                <w:rtl/>
-              </w:rPr>
-              <w:t>.</w:t>
-            </w:r>
-          </w:p>
-        </w:tc>
-        <w:tc>
-          <w:tcPr>
-            <w:tcW w:w="1276" w:type="dxa"/>
-          </w:tcPr>
-          <w:p>
-            <w:pPr>
-              <w:bidi/>
-              <w:rPr>
-                <w:rFonts w:ascii="Tahoma" w:hAnsi="Tahoma" w:cs="Tahoma"/>
-                <w:rtl/>
-              </w:rPr>
-            </w:pPr>
-            <w:r>
-              <w:rPr>
-                <w:rFonts w:ascii="Tahoma" w:hAnsi="Tahoma" w:cs="Tahoma"/>
-                <w:rtl/>
-              </w:rPr>
-              <w:t>פונקציונלית</w:t>
-            </w:r>
-          </w:p>
-        </w:tc>
-        <w:tc>
-          <w:tcPr>
-            <w:tcW w:w="709" w:type="dxa"/>
-          </w:tcPr>
-          <w:p>
-            <w:pPr>
-              <w:bidi/>
-              <w:rPr>
-                <w:rFonts w:ascii="Tahoma" w:hAnsi="Tahoma" w:cs="Tahoma"/>
-                <w:rtl/>
-              </w:rPr>
-            </w:pPr>
-            <w:r>
-              <w:rPr>
-                <w:rFonts w:ascii="Tahoma" w:hAnsi="Tahoma" w:cs="Tahoma"/>
-                <w:rtl/>
-              </w:rPr>
-              <w:t>נמוך</w:t>
-            </w:r>
-          </w:p>
-        </w:tc>
-        <w:tc>
-          <w:tcPr>
-            <w:tcW w:w="1275" w:type="dxa"/>
-          </w:tcPr>
-          <w:p>
-            <w:pPr>
-              <w:bidi/>
-              <w:rPr>
-                <w:rFonts w:ascii="Tahoma" w:hAnsi="Tahoma" w:cs="Tahoma"/>
-                <w:rtl/>
-              </w:rPr>
-            </w:pPr>
-            <w:r>
-              <w:rPr>
-                <w:rFonts w:ascii="Tahoma" w:hAnsi="Tahoma" w:cs="Tahoma"/>
-              </w:rPr>
-              <w:t>Must have</w:t>
-            </w:r>
-          </w:p>
-        </w:tc>
-        <w:tc>
-          <w:tcPr>
-            <w:tcW w:w="1555" w:type="dxa"/>
-          </w:tcPr>
-          <w:p>
-            <w:pPr>
-              <w:bidi/>
-              <w:rPr>
-                <w:rFonts w:ascii="Tahoma" w:hAnsi="Tahoma" w:cs="Tahoma"/>
-              </w:rPr>
-            </w:pPr>
-            <w:r>
-              <w:rPr>
-                <w:rFonts w:ascii="Tahoma" w:hAnsi="Tahoma" w:cs="Tahoma"/>
-                <w:rtl/>
-              </w:rPr>
-              <w:t>כן</w:t>
-            </w:r>
-          </w:p>
-        </w:tc>
-      </w:tr>
-      <w:tr>
-        <w:tc>
-          <w:tcPr>
-            <w:tcW w:w="1558" w:type="dxa"/>
-          </w:tcPr>
-          <w:p>
-            <w:pPr>
-              <w:bidi/>
-              <w:rPr>
-                <w:rFonts w:ascii="Tahoma" w:hAnsi="Tahoma" w:cs="Tahoma"/>
-                <w:rtl/>
-              </w:rPr>
-            </w:pPr>
-            <w:r>
-              <w:rPr>
-                <w:rFonts w:ascii="Tahoma" w:hAnsi="Tahoma" w:cs="Tahoma"/>
-                <w:rtl/>
-              </w:rPr>
-              <w:t>הנפקת דו"ח חוסרים</w:t>
-            </w:r>
-          </w:p>
-        </w:tc>
-        <w:tc>
-          <w:tcPr>
-            <w:tcW w:w="2977" w:type="dxa"/>
-          </w:tcPr>
-          <w:p>
-            <w:pPr>
-              <w:bidi/>
-              <w:rPr>
-                <w:rFonts w:ascii="Tahoma" w:hAnsi="Tahoma" w:cs="Tahoma"/>
-                <w:rtl/>
-              </w:rPr>
-            </w:pPr>
-            <w:r>
-              <w:rPr>
-                <w:rFonts w:ascii="Tahoma" w:hAnsi="Tahoma" w:cs="Tahoma"/>
-                <w:rtl/>
-              </w:rPr>
-              <w:t>המערכת תהיה מסוגלת להנפיק דו"ח המפרט על כלל המוצרים השונים אשר כמותם בכלל החנות הינה מתחת למינימום שהוגדר עבורם.</w:t>
-            </w:r>
-          </w:p>
-        </w:tc>
-        <w:tc>
-          <w:tcPr>
-            <w:tcW w:w="1276" w:type="dxa"/>
-          </w:tcPr>
-          <w:p>
-            <w:pPr>
-              <w:bidi/>
-              <w:rPr>
-                <w:rFonts w:ascii="Tahoma" w:hAnsi="Tahoma" w:cs="Tahoma"/>
-                <w:rtl/>
-              </w:rPr>
-            </w:pPr>
-            <w:r>
-              <w:rPr>
-                <w:rFonts w:ascii="Tahoma" w:hAnsi="Tahoma" w:cs="Tahoma"/>
-                <w:rtl/>
-              </w:rPr>
-              <w:t>פונקציונלית</w:t>
-            </w:r>
-          </w:p>
-        </w:tc>
-        <w:tc>
-          <w:tcPr>
-            <w:tcW w:w="709" w:type="dxa"/>
-          </w:tcPr>
-          <w:p>
-            <w:pPr>
-              <w:bidi/>
-              <w:rPr>
-                <w:rFonts w:ascii="Tahoma" w:hAnsi="Tahoma" w:cs="Tahoma"/>
-                <w:rtl/>
-              </w:rPr>
-            </w:pPr>
-            <w:r>
-              <w:rPr>
-                <w:rFonts w:ascii="Tahoma" w:hAnsi="Tahoma" w:cs="Tahoma"/>
-                <w:rtl/>
-              </w:rPr>
-              <w:t>נמוך</w:t>
-            </w:r>
-          </w:p>
-        </w:tc>
-        <w:tc>
-          <w:tcPr>
-            <w:tcW w:w="1275" w:type="dxa"/>
-          </w:tcPr>
-          <w:p>
-            <w:pPr>
-              <w:bidi/>
-              <w:rPr>
-                <w:rFonts w:ascii="Tahoma" w:hAnsi="Tahoma" w:cs="Tahoma"/>
-                <w:rtl/>
-              </w:rPr>
-            </w:pPr>
-            <w:r>
-              <w:rPr>
-                <w:rFonts w:ascii="Tahoma" w:hAnsi="Tahoma" w:cs="Tahoma"/>
-              </w:rPr>
-              <w:t>Nice to have</w:t>
-            </w:r>
-          </w:p>
-        </w:tc>
-        <w:tc>
-          <w:tcPr>
-            <w:tcW w:w="1555" w:type="dxa"/>
-          </w:tcPr>
-          <w:p>
-            <w:pPr>
-              <w:bidi/>
-              <w:rPr>
-                <w:rFonts w:ascii="Tahoma" w:hAnsi="Tahoma" w:cs="Tahoma"/>
-              </w:rPr>
-            </w:pPr>
-            <w:r>
-              <w:rPr>
-                <w:rFonts w:ascii="Tahoma" w:hAnsi="Tahoma" w:cs="Tahoma"/>
                 <w:rtl/>
               </w:rPr>
               <w:t>כן</w:t>
@@ -2871,12 +3653,506 @@
     </w:p>
     <w:p>
       <w:pPr>
+        <w:rPr>
+          <w:rFonts w:ascii="Tahoma" w:hAnsi="Tahoma" w:cs="Tahoma"/>
+          <w:rtl/>
+        </w:rPr>
+      </w:pPr>
+      <w:r>
+        <w:rPr>
+          <w:rFonts w:ascii="Tahoma" w:hAnsi="Tahoma" w:cs="Tahoma"/>
+          <w:rtl/>
+        </w:rPr>
+        <w:br w:type="page"/>
+      </w:r>
+    </w:p>
+    <w:p>
+      <w:pPr>
+        <w:autoSpaceDE w:val="0"/>
+        <w:autoSpaceDN w:val="0"/>
         <w:bidi/>
-        <w:rPr>
-          <w:rFonts w:ascii="Tahoma" w:hAnsi="Tahoma" w:cs="Tahoma"/>
+        <w:adjustRightInd w:val="0"/>
+        <w:spacing w:after="0" w:line="240" w:lineRule="auto"/>
+        <w:rPr>
+          <w:rFonts w:ascii="Arial-BoldMT" w:cs="Arial-BoldMT"/>
+          <w:b/>
+          <w:bCs/>
           <w:rtl/>
         </w:rPr>
       </w:pPr>
+      <w:r>
+        <w:rPr>
+          <w:rFonts w:ascii="Arial-BoldMT" w:cs="Arial-BoldMT" w:hint="cs"/>
+          <w:b/>
+          <w:bCs/>
+          <w:rtl/>
+        </w:rPr>
+        <w:lastRenderedPageBreak/>
+        <w:t>תרחיש</w:t>
+      </w:r>
+      <w:r>
+        <w:rPr>
+          <w:rFonts w:ascii="Arial-BoldMT" w:cs="Arial-BoldMT"/>
+          <w:b/>
+          <w:bCs/>
+          <w:rtl/>
+        </w:rPr>
+        <w:t xml:space="preserve"> 1: </w:t>
+      </w:r>
+      <w:r>
+        <w:rPr>
+          <w:rFonts w:ascii="Arial-BoldMT" w:cs="Arial-BoldMT" w:hint="cs"/>
+          <w:b/>
+          <w:bCs/>
+          <w:rtl/>
+        </w:rPr>
+        <w:t>הוספת פריטים חדשים</w:t>
+      </w:r>
+    </w:p>
+    <w:p>
+      <w:pPr>
+        <w:autoSpaceDE w:val="0"/>
+        <w:autoSpaceDN w:val="0"/>
+        <w:bidi/>
+        <w:adjustRightInd w:val="0"/>
+        <w:spacing w:after="0" w:line="240" w:lineRule="auto"/>
+        <w:rPr>
+          <w:rFonts w:ascii="Arial-BoldMT" w:cs="Arial-BoldMT"/>
+          <w:b/>
+          <w:bCs/>
+          <w:rtl/>
+        </w:rPr>
+      </w:pPr>
+    </w:p>
+    <w:p>
+      <w:pPr>
+        <w:autoSpaceDE w:val="0"/>
+        <w:autoSpaceDN w:val="0"/>
+        <w:bidi/>
+        <w:adjustRightInd w:val="0"/>
+        <w:spacing w:after="0" w:line="240" w:lineRule="auto"/>
+        <w:rPr>
+          <w:rFonts w:ascii="Arial-BoldMT" w:cs="Arial-BoldMT"/>
+        </w:rPr>
+      </w:pPr>
+      <w:r>
+        <w:rPr>
+          <w:rFonts w:ascii="Arial-BoldMT" w:cs="Arial-BoldMT" w:hint="cs"/>
+          <w:rtl/>
+        </w:rPr>
+        <w:t xml:space="preserve">בתרחיש זה המחסנאי מעוניין להוסיף למערכת מוצר חדש שהגיע לחנות. תחילה המערכת תציג תפריט המציג את האפשרויות השונות הקיימות בפני המחסנאי. המחסנאי בוחר באופציה הוספת מוצר חדש ע"י הכנסת האפשרות המתאימה לכך בתפריט. כאשר המחסנאי בוחר באופציה זו, המערכת מציגה בפניו את כלל הפרמטרים שעליו להכניס על מנת שיהיו לה את כלל הפרטים הרלוונטיים כדי להוסיף את הפריט. המערכת תציג על המסך הודעה מתאימה בהתאם להצלחה או אי-הצלחה של הבקשה להוספת פריט. למשל, </w:t>
+      </w:r>
+      <w:r>
+        <w:rPr>
+          <w:rFonts w:ascii="Arial-BoldMT" w:cs="Arial-BoldMT" w:hint="cs"/>
+          <w:rtl/>
+        </w:rPr>
+        <w:t>תוצג הודעת שגיאה עבור ניסיון הוספה של פריט עבורו קיים פריט אחר בעל מק"ט זהה.</w:t>
+      </w:r>
+      <w:r>
+        <w:rPr>
+          <w:rFonts w:ascii="Arial-BoldMT" w:cs="Arial-BoldMT" w:hint="cs"/>
+          <w:rtl/>
+        </w:rPr>
+        <w:t xml:space="preserve"> </w:t>
+      </w:r>
+    </w:p>
+    <w:p>
+      <w:pPr>
+        <w:autoSpaceDE w:val="0"/>
+        <w:autoSpaceDN w:val="0"/>
+        <w:bidi/>
+        <w:adjustRightInd w:val="0"/>
+        <w:spacing w:after="0" w:line="240" w:lineRule="auto"/>
+        <w:rPr>
+          <w:rFonts w:ascii="ArialMT" w:cs="ArialMT"/>
+        </w:rPr>
+      </w:pPr>
+    </w:p>
+    <w:p>
+      <w:pPr>
+        <w:autoSpaceDE w:val="0"/>
+        <w:autoSpaceDN w:val="0"/>
+        <w:bidi/>
+        <w:adjustRightInd w:val="0"/>
+        <w:spacing w:after="0" w:line="240" w:lineRule="auto"/>
+        <w:rPr>
+          <w:rFonts w:ascii="Arial-BoldMT" w:cs="Arial-BoldMT"/>
+          <w:b/>
+          <w:bCs/>
+          <w:rtl/>
+        </w:rPr>
+      </w:pPr>
+      <w:r>
+        <w:rPr>
+          <w:rFonts w:ascii="Arial-BoldMT" w:cs="Arial-BoldMT" w:hint="cs"/>
+          <w:b/>
+          <w:bCs/>
+          <w:rtl/>
+        </w:rPr>
+        <w:t>תרחיש</w:t>
+      </w:r>
+      <w:r>
+        <w:rPr>
+          <w:rFonts w:ascii="Arial-BoldMT" w:cs="Arial-BoldMT"/>
+          <w:b/>
+          <w:bCs/>
+          <w:rtl/>
+        </w:rPr>
+        <w:t xml:space="preserve"> 2: </w:t>
+      </w:r>
+      <w:r>
+        <w:rPr>
+          <w:rFonts w:ascii="Arial-BoldMT" w:cs="Arial-BoldMT" w:hint="cs"/>
+          <w:b/>
+          <w:bCs/>
+          <w:rtl/>
+        </w:rPr>
+        <w:t>הזמנת פריטים מקטג</w:t>
+      </w:r>
+      <w:r>
+        <w:rPr>
+          <w:rFonts w:ascii="Arial-BoldMT" w:cs="Arial-BoldMT" w:hint="cs"/>
+          <w:b/>
+          <w:bCs/>
+          <w:rtl/>
+        </w:rPr>
+        <w:t>ו</w:t>
+      </w:r>
+      <w:r>
+        <w:rPr>
+          <w:rFonts w:ascii="Arial-BoldMT" w:cs="Arial-BoldMT" w:hint="cs"/>
+          <w:b/>
+          <w:bCs/>
+          <w:rtl/>
+        </w:rPr>
+        <w:t>ר</w:t>
+      </w:r>
+      <w:r>
+        <w:rPr>
+          <w:rFonts w:ascii="Arial-BoldMT" w:cs="Arial-BoldMT" w:hint="cs"/>
+          <w:b/>
+          <w:bCs/>
+          <w:rtl/>
+        </w:rPr>
+        <w:t>י</w:t>
+      </w:r>
+      <w:r>
+        <w:rPr>
+          <w:rFonts w:ascii="Arial-BoldMT" w:cs="Arial-BoldMT" w:hint="cs"/>
+          <w:b/>
+          <w:bCs/>
+          <w:rtl/>
+        </w:rPr>
+        <w:t>ה</w:t>
+      </w:r>
+      <w:r>
+        <w:rPr>
+          <w:rFonts w:ascii="Arial-BoldMT" w:cs="Arial-BoldMT" w:hint="cs"/>
+          <w:b/>
+          <w:bCs/>
+          <w:rtl/>
+        </w:rPr>
+        <w:t xml:space="preserve"> בהנחה מספק ומכירתם במבצע בהתאם</w:t>
+      </w:r>
+    </w:p>
+    <w:p>
+      <w:pPr>
+        <w:autoSpaceDE w:val="0"/>
+        <w:autoSpaceDN w:val="0"/>
+        <w:bidi/>
+        <w:adjustRightInd w:val="0"/>
+        <w:spacing w:after="0" w:line="240" w:lineRule="auto"/>
+        <w:rPr>
+          <w:rFonts w:ascii="Arial-BoldMT" w:cs="Arial-BoldMT"/>
+          <w:b/>
+          <w:bCs/>
+          <w:rtl/>
+        </w:rPr>
+      </w:pPr>
+    </w:p>
+    <w:p>
+      <w:pPr>
+        <w:autoSpaceDE w:val="0"/>
+        <w:autoSpaceDN w:val="0"/>
+        <w:bidi/>
+        <w:adjustRightInd w:val="0"/>
+        <w:spacing w:after="0" w:line="240" w:lineRule="auto"/>
+        <w:rPr>
+          <w:rFonts w:cs="Tahoma"/>
+        </w:rPr>
+      </w:pPr>
+      <w:r>
+        <w:rPr>
+          <w:rFonts w:ascii="Arial-BoldMT" w:cs="Arial-BoldMT" w:hint="cs"/>
+          <w:rtl/>
+        </w:rPr>
+        <w:t>בתרחיש זה ה</w:t>
+      </w:r>
+      <w:r>
+        <w:rPr>
+          <w:rFonts w:ascii="Arial-BoldMT" w:cs="Arial-BoldMT" w:hint="cs"/>
+          <w:rtl/>
+        </w:rPr>
+        <w:t>מחסנאי</w:t>
+      </w:r>
+      <w:r>
+        <w:rPr>
+          <w:rFonts w:ascii="Arial-BoldMT" w:cs="Arial-BoldMT" w:hint="cs"/>
+          <w:rtl/>
+        </w:rPr>
+        <w:t xml:space="preserve"> מקבל פריטים</w:t>
+      </w:r>
+      <w:r>
+        <w:rPr>
+          <w:rFonts w:ascii="Arial-BoldMT" w:cs="Arial-BoldMT" w:hint="cs"/>
+          <w:rtl/>
+        </w:rPr>
+        <w:t xml:space="preserve"> מקטגוריית חלב</w:t>
+      </w:r>
+      <w:r>
+        <w:rPr>
+          <w:rFonts w:ascii="Arial-BoldMT" w:cs="Arial-BoldMT" w:hint="cs"/>
+          <w:rtl/>
+        </w:rPr>
+        <w:t xml:space="preserve"> ממחלקת הובלה</w:t>
+      </w:r>
+      <w:r>
+        <w:rPr>
+          <w:rFonts w:ascii="Arial-BoldMT" w:cs="Arial-BoldMT" w:hint="cs"/>
+          <w:rtl/>
+        </w:rPr>
+        <w:t xml:space="preserve"> אותם הוא מעוניין להזין במערכת יחד עם ההנחה אותה קיבלו "סופר-לי" עבורם. בעקבות המאורע </w:t>
+      </w:r>
+      <w:r>
+        <w:rPr>
+          <w:rFonts w:ascii="Arial-BoldMT" w:cs="Arial-BoldMT" w:hint="cs"/>
+          <w:rtl/>
+        </w:rPr>
+        <w:t xml:space="preserve">הלקוח מבקש מהמערכת להוסיף פריט חדש למערכת או לעדכן כמות פריט קיים בהתאם להזמנה שנכנסה. </w:t>
+      </w:r>
+      <w:r>
+        <w:rPr>
+          <w:rFonts w:ascii="Arial-BoldMT" w:cs="Arial-BoldMT" w:hint="cs"/>
+          <w:rtl/>
+        </w:rPr>
+        <w:t xml:space="preserve">המחסנאי מזין את כלל הפרטים הרלוונטיים בעת הוספת פריט חדש או בעת עדכון כמות פריט קיים. </w:t>
+      </w:r>
+      <w:r>
+        <w:rPr>
+          <w:rFonts w:ascii="Arial-BoldMT" w:cs="Arial-BoldMT" w:hint="cs"/>
+          <w:rtl/>
+        </w:rPr>
+        <w:t xml:space="preserve">המערכת מוסיפה </w:t>
+      </w:r>
+      <w:r>
+        <w:rPr>
+          <w:rFonts w:ascii="Arial-BoldMT" w:cs="Arial-BoldMT" w:hint="cs"/>
+          <w:rtl/>
+        </w:rPr>
+        <w:t>את ה</w:t>
+      </w:r>
+      <w:r>
+        <w:rPr>
+          <w:rFonts w:ascii="Arial-BoldMT" w:cs="Arial-BoldMT" w:hint="cs"/>
+          <w:rtl/>
+        </w:rPr>
+        <w:t xml:space="preserve">פריט </w:t>
+      </w:r>
+      <w:r>
+        <w:rPr>
+          <w:rFonts w:ascii="Arial-BoldMT" w:cs="Arial-BoldMT" w:hint="cs"/>
+          <w:rtl/>
+        </w:rPr>
+        <w:t>ה</w:t>
+      </w:r>
+      <w:r>
+        <w:rPr>
+          <w:rFonts w:ascii="Arial-BoldMT" w:cs="Arial-BoldMT" w:hint="cs"/>
+          <w:rtl/>
+        </w:rPr>
+        <w:t>חדש למערכת (בהינתן שלא קיים פריט נוסף בעל מק"ט זהה</w:t>
+      </w:r>
+      <w:r>
+        <w:rPr>
+          <w:rFonts w:ascii="Arial-BoldMT" w:cs="Arial-BoldMT" w:hint="cs"/>
+          <w:rtl/>
+        </w:rPr>
+        <w:t xml:space="preserve"> או מציגה שגיאה בהתאם</w:t>
+      </w:r>
+      <w:r>
+        <w:rPr>
+          <w:rFonts w:ascii="Arial-BoldMT" w:cs="Arial-BoldMT" w:hint="cs"/>
+          <w:rtl/>
+        </w:rPr>
+        <w:t xml:space="preserve">) או מעדכן את כמות </w:t>
+      </w:r>
+      <w:r>
+        <w:rPr>
+          <w:rFonts w:ascii="Arial-BoldMT" w:cs="Arial-BoldMT" w:hint="cs"/>
+          <w:rtl/>
+        </w:rPr>
+        <w:t>ה</w:t>
+      </w:r>
+      <w:r>
+        <w:rPr>
+          <w:rFonts w:ascii="Arial-BoldMT" w:cs="Arial-BoldMT" w:hint="cs"/>
+          <w:rtl/>
+        </w:rPr>
+        <w:t xml:space="preserve">פריט </w:t>
+      </w:r>
+      <w:r>
+        <w:rPr>
+          <w:rFonts w:ascii="Arial-BoldMT" w:cs="Arial-BoldMT" w:hint="cs"/>
+          <w:rtl/>
+        </w:rPr>
+        <w:t>ה</w:t>
+      </w:r>
+      <w:r>
+        <w:rPr>
+          <w:rFonts w:ascii="Arial-BoldMT" w:cs="Arial-BoldMT" w:hint="cs"/>
+          <w:rtl/>
+        </w:rPr>
+        <w:t xml:space="preserve">קיים בהתאם לכמות שהוכנסה (בהינתן שקיים פריט בעל </w:t>
+      </w:r>
+      <w:proofErr w:type="spellStart"/>
+      <w:r>
+        <w:rPr>
+          <w:rFonts w:ascii="Arial-BoldMT" w:cs="Arial-BoldMT" w:hint="cs"/>
+          <w:rtl/>
+        </w:rPr>
+        <w:t>המק"ט</w:t>
+      </w:r>
+      <w:proofErr w:type="spellEnd"/>
+      <w:r>
+        <w:rPr>
+          <w:rFonts w:ascii="Arial-BoldMT" w:cs="Arial-BoldMT" w:hint="cs"/>
+          <w:rtl/>
+        </w:rPr>
+        <w:t xml:space="preserve"> שהוזן</w:t>
+      </w:r>
+      <w:r>
+        <w:rPr>
+          <w:rFonts w:ascii="Arial-BoldMT" w:cs="Arial-BoldMT" w:hint="cs"/>
+          <w:rtl/>
+        </w:rPr>
+        <w:t xml:space="preserve"> או מציגה שגיאה בהתאם</w:t>
+      </w:r>
+      <w:r>
+        <w:rPr>
+          <w:rFonts w:ascii="Arial-BoldMT" w:cs="Arial-BoldMT" w:hint="cs"/>
+          <w:rtl/>
+        </w:rPr>
+        <w:t xml:space="preserve">). לאחר מכן המחסנאי מעוניין לתעד את ההנחה שהתקבלה מהספק </w:t>
+      </w:r>
+      <m:oMath>
+        <m:r>
+          <w:rPr>
+            <w:rFonts w:ascii="Cambria Math" w:hAnsi="Cambria Math" w:cs="Arial-BoldMT"/>
+          </w:rPr>
+          <m:t>Shmulick</m:t>
+        </m:r>
+      </m:oMath>
+      <w:r>
+        <w:rPr>
+          <w:rFonts w:ascii="Arial-BoldMT" w:eastAsiaTheme="minorEastAsia" w:cs="Arial-BoldMT" w:hint="cs"/>
+          <w:rtl/>
+        </w:rPr>
+        <w:t xml:space="preserve"> </w:t>
+      </w:r>
+      <w:r>
+        <w:rPr>
+          <w:rFonts w:ascii="Arial-BoldMT" w:cs="Arial-BoldMT" w:hint="cs"/>
+          <w:rtl/>
+        </w:rPr>
+        <w:t>במערכת</w:t>
+      </w:r>
+      <w:r>
+        <w:rPr>
+          <w:rFonts w:ascii="Arial-BoldMT" w:cs="Arial-BoldMT" w:hint="cs"/>
+          <w:rtl/>
+        </w:rPr>
+        <w:t>. המערכת מבקשת מהמחסנאי להזין את שם הספק, אחוזי ההנחה שהתקבלו עבור הפריטים, התאריך בו התבצעה ההזמנה ואת כמות הפריטים שהוזמנו בהנחה זו</w:t>
+      </w:r>
+      <w:r>
+        <w:rPr>
+          <w:rFonts w:ascii="Arial-BoldMT" w:cs="Arial-BoldMT" w:hint="cs"/>
+          <w:rtl/>
+        </w:rPr>
+        <w:t xml:space="preserve"> ומוסיפה 'הנחה' חדשה למערכת.</w:t>
+      </w:r>
+      <w:r>
+        <w:rPr>
+          <w:rFonts w:ascii="Arial-BoldMT" w:cs="Arial-BoldMT" w:hint="cs"/>
+          <w:rtl/>
+        </w:rPr>
+        <w:t xml:space="preserve"> </w:t>
+      </w:r>
+      <w:r>
+        <w:rPr>
+          <w:rFonts w:ascii="Arial-BoldMT" w:cs="Arial-BoldMT" w:hint="cs"/>
+          <w:rtl/>
+        </w:rPr>
+        <w:t xml:space="preserve">לאחר הזנת הפרטים מגלה המחסנאי כי חלק מהפריטים שהתקבלו הינם פגומים ולכן עליו לדווח עליהם ככאלו ולהזין זאת במערכת. המחסנאי מדווח על הפריטים במערכת </w:t>
+      </w:r>
+      <w:r>
+        <w:rPr>
+          <w:rFonts w:ascii="Arial-BoldMT" w:cs="Arial-BoldMT" w:hint="cs"/>
+          <w:rtl/>
+        </w:rPr>
+        <w:t xml:space="preserve">תוך הזנת </w:t>
+      </w:r>
+      <w:proofErr w:type="spellStart"/>
+      <w:r>
+        <w:rPr>
+          <w:rFonts w:ascii="Arial-BoldMT" w:cs="Arial-BoldMT" w:hint="cs"/>
+          <w:rtl/>
+        </w:rPr>
+        <w:t>המק"ט</w:t>
+      </w:r>
+      <w:proofErr w:type="spellEnd"/>
+      <w:r>
+        <w:rPr>
+          <w:rFonts w:ascii="Arial-BoldMT" w:cs="Arial-BoldMT" w:hint="cs"/>
+          <w:rtl/>
+        </w:rPr>
+        <w:t xml:space="preserve"> המזהה שלהם, שמם, הכמות הפגומה, מיקום הפריטים בעת מציאת הפגמים (במקרה זה </w:t>
+      </w:r>
+      <w:r>
+        <w:rPr>
+          <w:rFonts w:ascii="Arial-BoldMT" w:cs="Arial-BoldMT"/>
+          <w:rtl/>
+        </w:rPr>
+        <w:t>–</w:t>
+      </w:r>
+      <w:r>
+        <w:rPr>
+          <w:rFonts w:ascii="Arial-BoldMT" w:cs="Arial-BoldMT" w:hint="cs"/>
+          <w:rtl/>
+        </w:rPr>
+        <w:t xml:space="preserve"> המחסן), (תאריך הדיווח מוזן באופן אוטומטי ע"י המערכת). </w:t>
+      </w:r>
+      <w:r>
+        <w:rPr>
+          <w:rFonts w:ascii="Arial-BoldMT" w:cs="Arial-BoldMT" w:hint="cs"/>
+          <w:rtl/>
+        </w:rPr>
+        <w:t xml:space="preserve">ההנהלה החליטה בעקבות הנחת הספק לעשות מבצע ולכן המחסנאי </w:t>
+      </w:r>
+      <w:r>
+        <w:rPr>
+          <w:rFonts w:ascii="Arial-BoldMT" w:cs="Arial-BoldMT" w:hint="cs"/>
+          <w:rtl/>
+        </w:rPr>
+        <w:t>מעוניין להזין במערכת את המידע המתאים.</w:t>
+      </w:r>
+      <w:r>
+        <w:rPr>
+          <w:rFonts w:ascii="Arial-BoldMT" w:cs="Arial-BoldMT" w:hint="cs"/>
+          <w:rtl/>
+        </w:rPr>
+        <w:t xml:space="preserve"> לשם כך המחסנאי מבקש מהמערכת להזין מבצע חדש תוך הזנת אחוזי ההנחה הרצויים והתאריכים המתוכננים למבצע.</w:t>
+      </w:r>
     </w:p>
     <w:sectPr>
       <w:pgSz w:w="12240" w:h="15840"/>
@@ -3348,6 +4624,16 @@
       <w:szCs w:val="24"/>
     </w:rPr>
   </w:style>
+  <w:style w:type="character" w:styleId="PlaceholderText">
+    <w:name w:val="Placeholder Text"/>
+    <w:basedOn w:val="DefaultParagraphFont"/>
+    <w:uiPriority w:val="99"/>
+    <w:semiHidden/>
+    <w:rsid w:val="00CE48B3"/>
+    <w:rPr>
+      <w:color w:val="808080"/>
+    </w:rPr>
+  </w:style>
 </w:styles>
 </file>
 

</xml_diff>